<commit_message>
Minor updates to names in .h files for consistency with project names. Chap 4A: turn off privacy in all exercises.
</commit_message>
<xml_diff>
--- a/labmanual/English/WBT101-04A-BLE.docx
+++ b/labmanual/English/WBT101-04A-BLE.docx
@@ -4859,8 +4859,6 @@
         <w:pStyle w:val="Heading2"/>
       </w:pPr>
       <w:bookmarkStart w:id="11" w:name="_Toc520276187"/>
-      <w:bookmarkStart w:id="12" w:name="_GoBack"/>
-      <w:bookmarkEnd w:id="12"/>
       <w:r>
         <w:t>Service Declaration in the GATT DB</w:t>
       </w:r>
@@ -5016,18 +5014,18 @@
       <w:pPr>
         <w:pStyle w:val="Heading2"/>
       </w:pPr>
-      <w:bookmarkStart w:id="13" w:name="_Toc515793377"/>
-      <w:bookmarkStart w:id="14" w:name="_Toc515795191"/>
-      <w:bookmarkStart w:id="15" w:name="_Toc520276188"/>
+      <w:bookmarkStart w:id="12" w:name="_Toc515793377"/>
+      <w:bookmarkStart w:id="13" w:name="_Toc515795191"/>
+      <w:bookmarkStart w:id="14" w:name="_Toc520276188"/>
+      <w:bookmarkEnd w:id="12"/>
       <w:bookmarkEnd w:id="13"/>
+      <w:r>
+        <w:t>Characteristic</w:t>
+      </w:r>
+      <w:r>
+        <w:t xml:space="preserve"> Declaration in the GATT DB</w:t>
+      </w:r>
       <w:bookmarkEnd w:id="14"/>
-      <w:r>
-        <w:t>Characteristic</w:t>
-      </w:r>
-      <w:r>
-        <w:t xml:space="preserve"> Declaration in the GATT DB</w:t>
-      </w:r>
-      <w:bookmarkEnd w:id="15"/>
     </w:p>
     <w:p>
       <w:r>
@@ -5545,122 +5543,122 @@
       <w:pPr>
         <w:pStyle w:val="Heading1"/>
       </w:pPr>
-      <w:bookmarkStart w:id="16" w:name="_Ref517090846"/>
-      <w:bookmarkStart w:id="17" w:name="_Toc520276189"/>
+      <w:bookmarkStart w:id="15" w:name="_Ref517090846"/>
+      <w:bookmarkStart w:id="16" w:name="_Toc520276189"/>
       <w:r>
         <w:lastRenderedPageBreak/>
         <w:t>WICED Bluetooth Designer</w:t>
       </w:r>
+      <w:bookmarkEnd w:id="15"/>
       <w:bookmarkEnd w:id="16"/>
+    </w:p>
+    <w:p>
+      <w:r>
+        <w:t xml:space="preserve">WICED Bluetooth Designer is a tool that will </w:t>
+      </w:r>
+      <w:r>
+        <w:t xml:space="preserve">build </w:t>
+      </w:r>
+      <w:r>
+        <w:t xml:space="preserve">a </w:t>
+      </w:r>
+      <w:r>
+        <w:t>semi-customized template project for you for BLE or BR/EDR</w:t>
+      </w:r>
+      <w:r>
+        <w:t xml:space="preserve"> (aka</w:t>
+      </w:r>
+      <w:r>
+        <w:t xml:space="preserve"> Classic Bluetooth)</w:t>
+      </w:r>
+      <w:r>
+        <w:t xml:space="preserve"> or both.  The tool copies in all the required files including the </w:t>
+      </w:r>
+      <w:proofErr w:type="spellStart"/>
+      <w:r>
+        <w:t>makefile</w:t>
+      </w:r>
+      <w:proofErr w:type="spellEnd"/>
+      <w:r>
+        <w:t>, customizes them to your setting</w:t>
+      </w:r>
+      <w:r>
+        <w:t>s,</w:t>
+      </w:r>
+      <w:r>
+        <w:t xml:space="preserve"> and then </w:t>
+      </w:r>
+      <w:r>
+        <w:t>creates</w:t>
+      </w:r>
+      <w:r>
+        <w:t xml:space="preserve"> a make target.  The project is runnable with no changes (it doesn</w:t>
+      </w:r>
+      <w:r>
+        <w:t>'</w:t>
+      </w:r>
+      <w:r>
+        <w:t>t do much, but it works).</w:t>
+      </w:r>
+    </w:p>
+    <w:p>
+      <w:r>
+        <w:t>For this example</w:t>
+      </w:r>
+      <w:r>
+        <w:t>,</w:t>
+      </w:r>
+      <w:r>
+        <w:t xml:space="preserve"> I am going to build a BLE project that has </w:t>
+      </w:r>
+      <w:r>
+        <w:t>o</w:t>
+      </w:r>
+      <w:r>
+        <w:t xml:space="preserve">ne </w:t>
+      </w:r>
+      <w:r>
+        <w:t xml:space="preserve">custom </w:t>
+      </w:r>
+      <w:r>
+        <w:t xml:space="preserve">service called the </w:t>
+      </w:r>
+      <w:proofErr w:type="spellStart"/>
+      <w:r>
+        <w:t>WicedLED</w:t>
+      </w:r>
+      <w:proofErr w:type="spellEnd"/>
+      <w:r>
+        <w:t xml:space="preserve"> Service with one writable characteristic called </w:t>
+      </w:r>
+      <w:r>
+        <w:t>"</w:t>
+      </w:r>
+      <w:r>
+        <w:t>LED</w:t>
+      </w:r>
+      <w:r>
+        <w:t>"</w:t>
+      </w:r>
+      <w:r>
+        <w:t xml:space="preserve">.  When the Central writes a 0 or 1 into that Characteristic, my application firmware will just write that value into the GPIO driving </w:t>
+      </w:r>
+      <w:r>
+        <w:t xml:space="preserve">the </w:t>
+      </w:r>
+      <w:r>
+        <w:t xml:space="preserve">LED. </w:t>
+      </w:r>
+    </w:p>
+    <w:p>
+      <w:pPr>
+        <w:pStyle w:val="Heading2"/>
+      </w:pPr>
+      <w:bookmarkStart w:id="17" w:name="_Toc520276190"/>
+      <w:r>
+        <w:t>Running the Tool</w:t>
+      </w:r>
       <w:bookmarkEnd w:id="17"/>
-    </w:p>
-    <w:p>
-      <w:r>
-        <w:t xml:space="preserve">WICED Bluetooth Designer is a tool that will </w:t>
-      </w:r>
-      <w:r>
-        <w:t xml:space="preserve">build </w:t>
-      </w:r>
-      <w:r>
-        <w:t xml:space="preserve">a </w:t>
-      </w:r>
-      <w:r>
-        <w:t>semi-customized template project for you for BLE or BR/EDR</w:t>
-      </w:r>
-      <w:r>
-        <w:t xml:space="preserve"> (aka</w:t>
-      </w:r>
-      <w:r>
-        <w:t xml:space="preserve"> Classic Bluetooth)</w:t>
-      </w:r>
-      <w:r>
-        <w:t xml:space="preserve"> or both.  The tool copies in all the required files including the </w:t>
-      </w:r>
-      <w:proofErr w:type="spellStart"/>
-      <w:r>
-        <w:t>makefile</w:t>
-      </w:r>
-      <w:proofErr w:type="spellEnd"/>
-      <w:r>
-        <w:t>, customizes them to your setting</w:t>
-      </w:r>
-      <w:r>
-        <w:t>s,</w:t>
-      </w:r>
-      <w:r>
-        <w:t xml:space="preserve"> and then </w:t>
-      </w:r>
-      <w:r>
-        <w:t>creates</w:t>
-      </w:r>
-      <w:r>
-        <w:t xml:space="preserve"> a make target.  The project is runnable with no changes (it doesn</w:t>
-      </w:r>
-      <w:r>
-        <w:t>'</w:t>
-      </w:r>
-      <w:r>
-        <w:t>t do much, but it works).</w:t>
-      </w:r>
-    </w:p>
-    <w:p>
-      <w:r>
-        <w:t>For this example</w:t>
-      </w:r>
-      <w:r>
-        <w:t>,</w:t>
-      </w:r>
-      <w:r>
-        <w:t xml:space="preserve"> I am going to build a BLE project that has </w:t>
-      </w:r>
-      <w:r>
-        <w:t>o</w:t>
-      </w:r>
-      <w:r>
-        <w:t xml:space="preserve">ne </w:t>
-      </w:r>
-      <w:r>
-        <w:t xml:space="preserve">custom </w:t>
-      </w:r>
-      <w:r>
-        <w:t xml:space="preserve">service called the </w:t>
-      </w:r>
-      <w:proofErr w:type="spellStart"/>
-      <w:r>
-        <w:t>WicedLED</w:t>
-      </w:r>
-      <w:proofErr w:type="spellEnd"/>
-      <w:r>
-        <w:t xml:space="preserve"> Service with one writable characteristic called </w:t>
-      </w:r>
-      <w:r>
-        <w:t>"</w:t>
-      </w:r>
-      <w:r>
-        <w:t>LED</w:t>
-      </w:r>
-      <w:r>
-        <w:t>"</w:t>
-      </w:r>
-      <w:r>
-        <w:t xml:space="preserve">.  When the Central writes a 0 or 1 into that Characteristic, my application firmware will just write that value into the GPIO driving </w:t>
-      </w:r>
-      <w:r>
-        <w:t xml:space="preserve">the </w:t>
-      </w:r>
-      <w:r>
-        <w:t xml:space="preserve">LED. </w:t>
-      </w:r>
-    </w:p>
-    <w:p>
-      <w:pPr>
-        <w:pStyle w:val="Heading2"/>
-      </w:pPr>
-      <w:bookmarkStart w:id="18" w:name="_Toc520276190"/>
-      <w:r>
-        <w:t>Running the Tool</w:t>
-      </w:r>
-      <w:bookmarkEnd w:id="18"/>
     </w:p>
     <w:p>
       <w:r>
@@ -6179,7 +6177,7 @@
               </wp:anchor>
             </w:drawing>
           </mc:Choice>
-          <mc:Fallback xmlns:mv="urn:schemas-microsoft-com:mac:vml" xmlns:mo="http://schemas.microsoft.com/office/mac/office/2008/main">
+          <mc:Fallback xmlns:mo="http://schemas.microsoft.com/office/mac/office/2008/main" xmlns:mv="urn:schemas-microsoft-com:mac:vml">
             <w:pict>
               <v:roundrect w14:anchorId="38E4C5C1" id="Rectangle: Rounded Corners 135" o:spid="_x0000_s1026" style="position:absolute;margin-left:9pt;margin-top:101.45pt;width:223.5pt;height:18.75pt;z-index:251661312;visibility:visible;mso-wrap-style:square;mso-wrap-distance-left:9pt;mso-wrap-distance-top:0;mso-wrap-distance-right:9pt;mso-wrap-distance-bottom:0;mso-position-horizontal:absolute;mso-position-horizontal-relative:text;mso-position-vertical:absolute;mso-position-vertical-relative:text;v-text-anchor:middle" arcsize="10923f" o:gfxdata="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" filled="f" strokecolor="red" strokeweight="2.25pt">
                 <v:stroke joinstyle="miter"/>
@@ -6255,7 +6253,7 @@
               </wp:anchor>
             </w:drawing>
           </mc:Choice>
-          <mc:Fallback xmlns:mv="urn:schemas-microsoft-com:mac:vml" xmlns:mo="http://schemas.microsoft.com/office/mac/office/2008/main">
+          <mc:Fallback xmlns:mo="http://schemas.microsoft.com/office/mac/office/2008/main" xmlns:mv="urn:schemas-microsoft-com:mac:vml">
             <w:pict>
               <v:roundrect w14:anchorId="7D92B234" id="Rectangle: Rounded Corners 134" o:spid="_x0000_s1026" style="position:absolute;margin-left:8.25pt;margin-top:66.2pt;width:223.5pt;height:18.75pt;z-index:251659264;visibility:visible;mso-wrap-style:square;mso-wrap-distance-left:9pt;mso-wrap-distance-top:0;mso-wrap-distance-right:9pt;mso-wrap-distance-bottom:0;mso-position-horizontal:absolute;mso-position-horizontal-relative:text;mso-position-vertical:absolute;mso-position-vertical-relative:text;v-text-anchor:middle" arcsize="10923f" o:gfxdata="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" filled="f" strokecolor="red" strokeweight="2.25pt">
                 <v:stroke joinstyle="miter"/>
@@ -6825,7 +6823,7 @@
               </wp:anchor>
             </w:drawing>
           </mc:Choice>
-          <mc:Fallback xmlns:mv="urn:schemas-microsoft-com:mac:vml" xmlns:mo="http://schemas.microsoft.com/office/mac/office/2008/main">
+          <mc:Fallback xmlns:mo="http://schemas.microsoft.com/office/mac/office/2008/main" xmlns:mv="urn:schemas-microsoft-com:mac:vml">
             <w:pict>
               <v:roundrect w14:anchorId="70D4993F" id="Rectangle: Rounded Corners 143" o:spid="_x0000_s1026" style="position:absolute;margin-left:6pt;margin-top:292.2pt;width:164.25pt;height:18.75pt;z-index:251669504;visibility:visible;mso-wrap-style:square;mso-width-percent:0;mso-wrap-distance-left:9pt;mso-wrap-distance-top:0;mso-wrap-distance-right:9pt;mso-wrap-distance-bottom:0;mso-position-horizontal:absolute;mso-position-horizontal-relative:text;mso-position-vertical:absolute;mso-position-vertical-relative:text;mso-width-percent:0;mso-width-relative:margin;v-text-anchor:middle" arcsize="10923f" o:gfxdata="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" filled="f" strokecolor="red" strokeweight="2.25pt">
                 <v:stroke joinstyle="miter"/>
@@ -6904,7 +6902,7 @@
               </wp:anchor>
             </w:drawing>
           </mc:Choice>
-          <mc:Fallback xmlns:mv="urn:schemas-microsoft-com:mac:vml" xmlns:mo="http://schemas.microsoft.com/office/mac/office/2008/main">
+          <mc:Fallback xmlns:mo="http://schemas.microsoft.com/office/mac/office/2008/main" xmlns:mv="urn:schemas-microsoft-com:mac:vml">
             <w:pict>
               <v:roundrect w14:anchorId="2BA1A596" id="Rectangle: Rounded Corners 142" o:spid="_x0000_s1026" style="position:absolute;margin-left:15.75pt;margin-top:41.7pt;width:41.25pt;height:18.75pt;z-index:251667456;visibility:visible;mso-wrap-style:square;mso-width-percent:0;mso-wrap-distance-left:9pt;mso-wrap-distance-top:0;mso-wrap-distance-right:9pt;mso-wrap-distance-bottom:0;mso-position-horizontal:absolute;mso-position-horizontal-relative:text;mso-position-vertical:absolute;mso-position-vertical-relative:text;mso-width-percent:0;mso-width-relative:margin;v-text-anchor:middle" arcsize="10923f" o:gfxdata="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" filled="f" strokecolor="red" strokeweight="2.25pt">
                 <v:stroke joinstyle="miter"/>
@@ -7811,11 +7809,11 @@
       <w:pPr>
         <w:pStyle w:val="Heading2"/>
       </w:pPr>
-      <w:bookmarkStart w:id="19" w:name="_Toc520276191"/>
+      <w:bookmarkStart w:id="18" w:name="_Toc520276191"/>
       <w:r>
         <w:t>Editing the Firmware</w:t>
       </w:r>
-      <w:bookmarkEnd w:id="19"/>
+      <w:bookmarkEnd w:id="18"/>
     </w:p>
     <w:p>
       <w:r>
@@ -7828,7 +7826,7 @@
         <w:t xml:space="preserve">I will make </w:t>
       </w:r>
       <w:r>
-        <w:t>five</w:t>
+        <w:t>six</w:t>
       </w:r>
       <w:r>
         <w:t xml:space="preserve"> changes to the generated project</w:t>
@@ -7851,7 +7849,21 @@
       </w:r>
       <w:proofErr w:type="spellEnd"/>
       <w:r>
-        <w:t xml:space="preserve"> and one in the Make Target</w:t>
+        <w:t xml:space="preserve">, </w:t>
+      </w:r>
+      <w:r>
+        <w:t xml:space="preserve">one in </w:t>
+      </w:r>
+      <w:proofErr w:type="spellStart"/>
+      <w:r>
+        <w:t>wiced_bd_cfg.c</w:t>
+      </w:r>
+      <w:proofErr w:type="spellEnd"/>
+      <w:r>
+        <w:t xml:space="preserve">, and one to </w:t>
+      </w:r>
+      <w:r>
+        <w:t>the Make Target</w:t>
       </w:r>
       <w:r>
         <w:t>.</w:t>
@@ -8893,6 +8905,7 @@
         <w:keepLines/>
       </w:pPr>
       <w:r>
+        <w:lastRenderedPageBreak/>
         <w:t>Notice how the GATT attribute (</w:t>
       </w:r>
       <w:proofErr w:type="spellStart"/>
@@ -8923,6 +8936,103 @@
       </w:r>
       <w:r>
         <w:t>.</w:t>
+      </w:r>
+    </w:p>
+    <w:p>
+      <w:pPr>
+        <w:keepNext/>
+        <w:keepLines/>
+      </w:pPr>
+      <w:r>
+        <w:t xml:space="preserve">In the file </w:t>
+      </w:r>
+      <w:proofErr w:type="spellStart"/>
+      <w:r>
+        <w:t>wiced_bt_cfg.h</w:t>
+      </w:r>
+      <w:proofErr w:type="spellEnd"/>
+      <w:r>
+        <w:t>, disable privacy (we'll talk about privacy in the next chapter) by making the following change at the end of the file:</w:t>
+      </w:r>
+    </w:p>
+    <w:p>
+      <w:pPr>
+        <w:keepNext/>
+        <w:keepLines/>
+      </w:pPr>
+      <w:r>
+        <w:t xml:space="preserve">Old: </w:t>
+      </w:r>
+      <w:proofErr w:type="gramStart"/>
+      <w:r>
+        <w:tab/>
+      </w:r>
+      <w:r>
+        <w:rPr>
+          <w:i/>
+        </w:rPr>
+        <w:t>.</w:t>
+      </w:r>
+      <w:proofErr w:type="spellStart"/>
+      <w:r>
+        <w:rPr>
+          <w:i/>
+        </w:rPr>
+        <w:t>rpa</w:t>
+      </w:r>
+      <w:proofErr w:type="gramEnd"/>
+      <w:r>
+        <w:rPr>
+          <w:i/>
+        </w:rPr>
+        <w:t>_refresh_timeout</w:t>
+      </w:r>
+      <w:proofErr w:type="spellEnd"/>
+      <w:r>
+        <w:rPr>
+          <w:i/>
+        </w:rPr>
+        <w:t xml:space="preserve"> = WICED_BT_CFG_DEFAULT_RANDOM_ADDRESS_CHANGE_TIMEOUT</w:t>
+      </w:r>
+    </w:p>
+    <w:p>
+      <w:pPr>
+        <w:keepNext/>
+        <w:keepLines/>
+      </w:pPr>
+      <w:r>
+        <w:t>New:</w:t>
+      </w:r>
+      <w:proofErr w:type="gramStart"/>
+      <w:r>
+        <w:tab/>
+      </w:r>
+      <w:r>
+        <w:rPr>
+          <w:i/>
+        </w:rPr>
+        <w:t>.</w:t>
+      </w:r>
+      <w:proofErr w:type="spellStart"/>
+      <w:r>
+        <w:rPr>
+          <w:i/>
+        </w:rPr>
+        <w:t>rpa</w:t>
+      </w:r>
+      <w:proofErr w:type="gramEnd"/>
+      <w:r>
+        <w:rPr>
+          <w:i/>
+        </w:rPr>
+        <w:t>_refresh_timeout</w:t>
+      </w:r>
+      <w:proofErr w:type="spellEnd"/>
+      <w:r>
+        <w:rPr>
+          <w:i/>
+        </w:rPr>
+        <w:t xml:space="preserve"> = WICED_BT_CFG_DEFAULT_RANDOM_ADDRESS_NEVER_CHANGE</w:t>
       </w:r>
     </w:p>
     <w:p>
@@ -9122,12 +9232,12 @@
       <w:pPr>
         <w:pStyle w:val="Heading2"/>
       </w:pPr>
-      <w:bookmarkStart w:id="20" w:name="_Toc520276192"/>
+      <w:bookmarkStart w:id="19" w:name="_Toc520276192"/>
       <w:r>
         <w:lastRenderedPageBreak/>
         <w:t>Testing the Project</w:t>
       </w:r>
-      <w:bookmarkEnd w:id="20"/>
+      <w:bookmarkEnd w:id="19"/>
     </w:p>
     <w:p>
       <w:pPr>
@@ -9232,7 +9342,7 @@
       <w:r>
         <w:t xml:space="preserve">.  </w:t>
       </w:r>
-      <w:bookmarkStart w:id="21" w:name="_Hlk515981647"/>
+      <w:bookmarkStart w:id="20" w:name="_Hlk515981647"/>
       <w:r>
         <w:t xml:space="preserve">When you see the </w:t>
       </w:r>
@@ -9292,7 +9402,7 @@
         <w:t>.</w:t>
       </w:r>
     </w:p>
-    <w:bookmarkEnd w:id="21"/>
+    <w:bookmarkEnd w:id="20"/>
     <w:p>
       <w:pPr>
         <w:jc w:val="center"/>
@@ -9970,37 +10080,37 @@
       <w:pPr>
         <w:pStyle w:val="Heading1"/>
       </w:pPr>
-      <w:bookmarkStart w:id="22" w:name="_Toc520276193"/>
+      <w:bookmarkStart w:id="21" w:name="_Toc520276193"/>
       <w:r>
         <w:lastRenderedPageBreak/>
         <w:t>WICED Bluetooth Stack Events</w:t>
       </w:r>
+      <w:bookmarkEnd w:id="21"/>
+    </w:p>
+    <w:p>
+      <w:r>
+        <w:t>The Stack generates Events based on what is happening in the Bluetooth world.  After an event is created, the Stack will call the callback function which you registered when you turned on the Stack.  Your callback firmware must look at the event code and the event parameter and take the appropriate action.</w:t>
+      </w:r>
+    </w:p>
+    <w:p>
+      <w:r>
+        <w:t>There are two classes of events: Management, and GATT.  Each of these has its own callback function.  Bluetooth Designer will generate code to handle more events than are needed for the first simple example, and I will deal with them in the next chapter.</w:t>
+      </w:r>
+    </w:p>
+    <w:p>
+      <w:r>
+        <w:t>For the purposes of the simple example, you need to understand these events:</w:t>
+      </w:r>
+    </w:p>
+    <w:p>
+      <w:pPr>
+        <w:pStyle w:val="Heading2"/>
+      </w:pPr>
+      <w:bookmarkStart w:id="22" w:name="_Toc520276194"/>
+      <w:r>
+        <w:t>Essential Bluetooth Management Events</w:t>
+      </w:r>
       <w:bookmarkEnd w:id="22"/>
-    </w:p>
-    <w:p>
-      <w:r>
-        <w:t>The Stack generates Events based on what is happening in the Bluetooth world.  After an event is created, the Stack will call the callback function which you registered when you turned on the Stack.  Your callback firmware must look at the event code and the event parameter and take the appropriate action.</w:t>
-      </w:r>
-    </w:p>
-    <w:p>
-      <w:r>
-        <w:t>There are two classes of events: Management, and GATT.  Each of these has its own callback function.  Bluetooth Designer will generate code to handle more events than are needed for the first simple example, and I will deal with them in the next chapter.</w:t>
-      </w:r>
-    </w:p>
-    <w:p>
-      <w:r>
-        <w:t>For the purposes of the simple example, you need to understand these events:</w:t>
-      </w:r>
-    </w:p>
-    <w:p>
-      <w:pPr>
-        <w:pStyle w:val="Heading2"/>
-      </w:pPr>
-      <w:bookmarkStart w:id="23" w:name="_Toc520276194"/>
-      <w:r>
-        <w:t>Essential Bluetooth Management Events</w:t>
-      </w:r>
-      <w:bookmarkEnd w:id="23"/>
     </w:p>
     <w:tbl>
       <w:tblPr>
@@ -10146,11 +10256,11 @@
       <w:pPr>
         <w:pStyle w:val="Heading2"/>
       </w:pPr>
-      <w:bookmarkStart w:id="24" w:name="_Toc520276195"/>
+      <w:bookmarkStart w:id="23" w:name="_Toc520276195"/>
       <w:r>
         <w:t>Essential GATT Events</w:t>
       </w:r>
-      <w:bookmarkEnd w:id="24"/>
+      <w:bookmarkEnd w:id="23"/>
     </w:p>
     <w:tbl>
       <w:tblPr>
@@ -10282,7 +10392,7 @@
       <w:pPr>
         <w:pStyle w:val="Heading2"/>
       </w:pPr>
-      <w:bookmarkStart w:id="25" w:name="_Toc520276196"/>
+      <w:bookmarkStart w:id="24" w:name="_Toc520276196"/>
       <w:r>
         <w:lastRenderedPageBreak/>
         <w:t xml:space="preserve">Essential GATT </w:t>
@@ -10293,7 +10403,7 @@
       <w:r>
         <w:t>Events</w:t>
       </w:r>
-      <w:bookmarkEnd w:id="25"/>
+      <w:bookmarkEnd w:id="24"/>
     </w:p>
     <w:p>
       <w:pPr>
@@ -10664,12 +10774,12 @@
       <w:pPr>
         <w:pStyle w:val="Heading1"/>
       </w:pPr>
-      <w:bookmarkStart w:id="26" w:name="_Toc520276197"/>
+      <w:bookmarkStart w:id="25" w:name="_Toc520276197"/>
       <w:r>
         <w:lastRenderedPageBreak/>
         <w:t>WICED Bluetooth Firmware Architecture</w:t>
       </w:r>
-      <w:bookmarkEnd w:id="26"/>
+      <w:bookmarkEnd w:id="25"/>
     </w:p>
     <w:p>
       <w:r>
@@ -10739,267 +10849,267 @@
       <w:pPr>
         <w:pStyle w:val="Heading2"/>
       </w:pPr>
-      <w:bookmarkStart w:id="27" w:name="_Toc520276198"/>
+      <w:bookmarkStart w:id="26" w:name="_Toc520276198"/>
       <w:r>
         <w:t>Turning on the Stack</w:t>
       </w:r>
+      <w:bookmarkEnd w:id="26"/>
+    </w:p>
+    <w:p>
+      <w:r>
+        <w:t xml:space="preserve">When a WICED device turns on, the chip boots, starts the RTOS and then jumps to a function called </w:t>
+      </w:r>
+      <w:proofErr w:type="spellStart"/>
+      <w:r>
+        <w:t>application_start</w:t>
+      </w:r>
+      <w:proofErr w:type="spellEnd"/>
+      <w:r>
+        <w:t xml:space="preserve"> which is where your Application firmware starts.  At that point in the proceedings, your Application firmware is responsible for turning on the Stack and making a connection to the WICED radio.  This is done with WICED API calls </w:t>
+      </w:r>
+      <w:proofErr w:type="spellStart"/>
+      <w:r>
+        <w:t>wiced_transport_init</w:t>
+      </w:r>
+      <w:proofErr w:type="spellEnd"/>
+      <w:r>
+        <w:t xml:space="preserve">, </w:t>
+      </w:r>
+      <w:proofErr w:type="spellStart"/>
+      <w:r>
+        <w:t>wiced_transport_create_buffer_pools</w:t>
+      </w:r>
+      <w:proofErr w:type="spellEnd"/>
+      <w:r>
+        <w:t xml:space="preserve"> and </w:t>
+      </w:r>
+      <w:proofErr w:type="spellStart"/>
+      <w:r>
+        <w:t>wiced_bt_stack_init</w:t>
+      </w:r>
+      <w:proofErr w:type="spellEnd"/>
+      <w:r>
+        <w:t xml:space="preserve">.  One of the key arguments to </w:t>
+      </w:r>
+      <w:proofErr w:type="spellStart"/>
+      <w:r>
+        <w:t>wiced_bt_stack_init</w:t>
+      </w:r>
+      <w:proofErr w:type="spellEnd"/>
+      <w:r>
+        <w:t xml:space="preserve"> is a function pointer to the management callback.  </w:t>
+      </w:r>
+    </w:p>
+    <w:p>
+      <w:r>
+        <w:t>WICED Bluetooth Designer creates a management callback function for you called &lt;</w:t>
+      </w:r>
+      <w:proofErr w:type="spellStart"/>
+      <w:r>
+        <w:t>appname</w:t>
+      </w:r>
+      <w:proofErr w:type="spellEnd"/>
+      <w:r>
+        <w:t>&gt;_</w:t>
+      </w:r>
+      <w:proofErr w:type="spellStart"/>
+      <w:r>
+        <w:t>management_callback</w:t>
+      </w:r>
+      <w:proofErr w:type="spellEnd"/>
+      <w:r>
+        <w:t xml:space="preserve"> where &lt;</w:t>
+      </w:r>
+      <w:proofErr w:type="spellStart"/>
+      <w:r>
+        <w:t>appname</w:t>
+      </w:r>
+      <w:proofErr w:type="spellEnd"/>
+      <w:r>
+        <w:t>&gt; is the name you gave to the project.</w:t>
+      </w:r>
+      <w:r>
+        <w:t xml:space="preserve"> It is your job to fill in what the firmware does to processes various events</w:t>
+      </w:r>
+      <w:r>
+        <w:t xml:space="preserve">. This is </w:t>
+      </w:r>
+      <w:r>
+        <w:t>implemented as a switch statement in the callback function</w:t>
+      </w:r>
+      <w:r>
+        <w:t xml:space="preserve"> where the cases are the Stack events</w:t>
+      </w:r>
+      <w:r>
+        <w:t>.</w:t>
+      </w:r>
+      <w:r>
+        <w:t xml:space="preserve"> Some of the necessary actions are provided automatically and others will need to be written by you.</w:t>
+      </w:r>
+    </w:p>
+    <w:p>
+      <w:r>
+        <w:t>When you start the Stack, it</w:t>
+      </w:r>
+      <w:r>
+        <w:t xml:space="preserve"> generates the </w:t>
+      </w:r>
+      <w:r>
+        <w:t>BTM_ENABLED_EVT</w:t>
+      </w:r>
+      <w:r>
+        <w:t xml:space="preserve"> </w:t>
+      </w:r>
+      <w:r>
+        <w:t xml:space="preserve">event and calls the </w:t>
+      </w:r>
+      <w:r>
+        <w:t xml:space="preserve"> &lt;</w:t>
+      </w:r>
+      <w:proofErr w:type="spellStart"/>
+      <w:r>
+        <w:t>appname</w:t>
+      </w:r>
+      <w:proofErr w:type="spellEnd"/>
+      <w:r>
+        <w:t>&gt;_</w:t>
+      </w:r>
+      <w:proofErr w:type="spellStart"/>
+      <w:r>
+        <w:t>management_callback</w:t>
+      </w:r>
+      <w:proofErr w:type="spellEnd"/>
+      <w:r>
+        <w:t xml:space="preserve"> function</w:t>
+      </w:r>
+      <w:r>
+        <w:t xml:space="preserve"> which then processes that event</w:t>
+      </w:r>
+      <w:r>
+        <w:t>.</w:t>
+      </w:r>
+    </w:p>
+    <w:p>
+      <w:r>
+        <w:t>The &lt;</w:t>
+      </w:r>
+      <w:proofErr w:type="spellStart"/>
+      <w:r>
+        <w:t>appname</w:t>
+      </w:r>
+      <w:proofErr w:type="spellEnd"/>
+      <w:r>
+        <w:t>&gt;_</w:t>
+      </w:r>
+      <w:proofErr w:type="spellStart"/>
+      <w:r>
+        <w:t>management_callback</w:t>
+      </w:r>
+      <w:proofErr w:type="spellEnd"/>
+      <w:r>
+        <w:t xml:space="preserve"> case for </w:t>
+      </w:r>
+      <w:r>
+        <w:t>BTM_ENABLED_EVT</w:t>
+      </w:r>
+      <w:r>
+        <w:t xml:space="preserve"> event</w:t>
+      </w:r>
+      <w:r>
+        <w:t xml:space="preserve"> calls </w:t>
+      </w:r>
+      <w:r>
+        <w:t>the function</w:t>
+      </w:r>
+      <w:r>
+        <w:t xml:space="preserve"> </w:t>
+      </w:r>
+      <w:r>
+        <w:t>&lt;</w:t>
+      </w:r>
+      <w:proofErr w:type="spellStart"/>
+      <w:r>
+        <w:t>appname</w:t>
+      </w:r>
+      <w:proofErr w:type="spellEnd"/>
+      <w:r>
+        <w:t>&gt;</w:t>
+      </w:r>
+      <w:r>
+        <w:t>_</w:t>
+      </w:r>
+      <w:proofErr w:type="spellStart"/>
+      <w:r>
+        <w:t>app_init</w:t>
+      </w:r>
+      <w:proofErr w:type="spellEnd"/>
+      <w:r>
+        <w:t>.  It initializes the system</w:t>
+      </w:r>
+      <w:r>
+        <w:t xml:space="preserve"> including initialization of the GATT database and registering a callback function for GATT database events. The name of the GATT callback created by WICED Bluetooth Designer is &lt;</w:t>
+      </w:r>
+      <w:proofErr w:type="spellStart"/>
+      <w:r>
+        <w:t>appname</w:t>
+      </w:r>
+      <w:proofErr w:type="spellEnd"/>
+      <w:r>
+        <w:t>&gt;_</w:t>
+      </w:r>
+      <w:proofErr w:type="spellStart"/>
+      <w:r>
+        <w:t>event_handler</w:t>
+      </w:r>
+      <w:proofErr w:type="spellEnd"/>
+      <w:r>
+        <w:t xml:space="preserve">. </w:t>
+      </w:r>
+    </w:p>
+    <w:p>
+      <w:r>
+        <w:t>The &lt;</w:t>
+      </w:r>
+      <w:proofErr w:type="spellStart"/>
+      <w:r>
+        <w:t>appname</w:t>
+      </w:r>
+      <w:proofErr w:type="spellEnd"/>
+      <w:r>
+        <w:t>&gt;_</w:t>
+      </w:r>
+      <w:proofErr w:type="spellStart"/>
+      <w:r>
+        <w:t>app_init</w:t>
+      </w:r>
+      <w:proofErr w:type="spellEnd"/>
+      <w:r>
+        <w:t xml:space="preserve"> function ends </w:t>
+      </w:r>
+      <w:r>
+        <w:t xml:space="preserve">by calling the </w:t>
+      </w:r>
+      <w:proofErr w:type="spellStart"/>
+      <w:r>
+        <w:t>wiced_bt_start_advertising</w:t>
+      </w:r>
+      <w:proofErr w:type="spellEnd"/>
+      <w:r>
+        <w:t xml:space="preserve"> function</w:t>
+      </w:r>
+      <w:r>
+        <w:t>.</w:t>
+      </w:r>
+    </w:p>
+    <w:p>
+      <w:pPr>
+        <w:pStyle w:val="Heading2"/>
+      </w:pPr>
+      <w:bookmarkStart w:id="27" w:name="_Toc520276199"/>
+      <w:r>
+        <w:t>Start Advertising</w:t>
+      </w:r>
       <w:bookmarkEnd w:id="27"/>
-    </w:p>
-    <w:p>
-      <w:r>
-        <w:t xml:space="preserve">When a WICED device turns on, the chip boots, starts the RTOS and then jumps to a function called </w:t>
-      </w:r>
-      <w:proofErr w:type="spellStart"/>
-      <w:r>
-        <w:t>application_start</w:t>
-      </w:r>
-      <w:proofErr w:type="spellEnd"/>
-      <w:r>
-        <w:t xml:space="preserve"> which is where your Application firmware starts.  At that point in the proceedings, your Application firmware is responsible for turning on the Stack and making a connection to the WICED radio.  This is done with WICED API calls </w:t>
-      </w:r>
-      <w:proofErr w:type="spellStart"/>
-      <w:r>
-        <w:t>wiced_transport_init</w:t>
-      </w:r>
-      <w:proofErr w:type="spellEnd"/>
-      <w:r>
-        <w:t xml:space="preserve">, </w:t>
-      </w:r>
-      <w:proofErr w:type="spellStart"/>
-      <w:r>
-        <w:t>wiced_transport_create_buffer_pools</w:t>
-      </w:r>
-      <w:proofErr w:type="spellEnd"/>
-      <w:r>
-        <w:t xml:space="preserve"> and </w:t>
-      </w:r>
-      <w:proofErr w:type="spellStart"/>
-      <w:r>
-        <w:t>wiced_bt_stack_init</w:t>
-      </w:r>
-      <w:proofErr w:type="spellEnd"/>
-      <w:r>
-        <w:t xml:space="preserve">.  One of the key arguments to </w:t>
-      </w:r>
-      <w:proofErr w:type="spellStart"/>
-      <w:r>
-        <w:t>wiced_bt_stack_init</w:t>
-      </w:r>
-      <w:proofErr w:type="spellEnd"/>
-      <w:r>
-        <w:t xml:space="preserve"> is a function pointer to the management callback.  </w:t>
-      </w:r>
-    </w:p>
-    <w:p>
-      <w:r>
-        <w:t>WICED Bluetooth Designer creates a management callback function for you called &lt;</w:t>
-      </w:r>
-      <w:proofErr w:type="spellStart"/>
-      <w:r>
-        <w:t>appname</w:t>
-      </w:r>
-      <w:proofErr w:type="spellEnd"/>
-      <w:r>
-        <w:t>&gt;_</w:t>
-      </w:r>
-      <w:proofErr w:type="spellStart"/>
-      <w:r>
-        <w:t>management_callback</w:t>
-      </w:r>
-      <w:proofErr w:type="spellEnd"/>
-      <w:r>
-        <w:t xml:space="preserve"> where &lt;</w:t>
-      </w:r>
-      <w:proofErr w:type="spellStart"/>
-      <w:r>
-        <w:t>appname</w:t>
-      </w:r>
-      <w:proofErr w:type="spellEnd"/>
-      <w:r>
-        <w:t>&gt; is the name you gave to the project.</w:t>
-      </w:r>
-      <w:r>
-        <w:t xml:space="preserve"> It is your job to fill in what the firmware does to processes various events</w:t>
-      </w:r>
-      <w:r>
-        <w:t xml:space="preserve">. This is </w:t>
-      </w:r>
-      <w:r>
-        <w:t>implemented as a switch statement in the callback function</w:t>
-      </w:r>
-      <w:r>
-        <w:t xml:space="preserve"> where the cases are the Stack events</w:t>
-      </w:r>
-      <w:r>
-        <w:t>.</w:t>
-      </w:r>
-      <w:r>
-        <w:t xml:space="preserve"> Some of the necessary actions are provided automatically and others will need to be written by you.</w:t>
-      </w:r>
-    </w:p>
-    <w:p>
-      <w:r>
-        <w:t>When you start the Stack, it</w:t>
-      </w:r>
-      <w:r>
-        <w:t xml:space="preserve"> generates the </w:t>
-      </w:r>
-      <w:r>
-        <w:t>BTM_ENABLED_EVT</w:t>
-      </w:r>
-      <w:r>
-        <w:t xml:space="preserve"> </w:t>
-      </w:r>
-      <w:r>
-        <w:t xml:space="preserve">event and calls the </w:t>
-      </w:r>
-      <w:r>
-        <w:t xml:space="preserve"> &lt;</w:t>
-      </w:r>
-      <w:proofErr w:type="spellStart"/>
-      <w:r>
-        <w:t>appname</w:t>
-      </w:r>
-      <w:proofErr w:type="spellEnd"/>
-      <w:r>
-        <w:t>&gt;_</w:t>
-      </w:r>
-      <w:proofErr w:type="spellStart"/>
-      <w:r>
-        <w:t>management_callback</w:t>
-      </w:r>
-      <w:proofErr w:type="spellEnd"/>
-      <w:r>
-        <w:t xml:space="preserve"> function</w:t>
-      </w:r>
-      <w:r>
-        <w:t xml:space="preserve"> which then processes that event</w:t>
-      </w:r>
-      <w:r>
-        <w:t>.</w:t>
-      </w:r>
-    </w:p>
-    <w:p>
-      <w:r>
-        <w:t>The &lt;</w:t>
-      </w:r>
-      <w:proofErr w:type="spellStart"/>
-      <w:r>
-        <w:t>appname</w:t>
-      </w:r>
-      <w:proofErr w:type="spellEnd"/>
-      <w:r>
-        <w:t>&gt;_</w:t>
-      </w:r>
-      <w:proofErr w:type="spellStart"/>
-      <w:r>
-        <w:t>management_callback</w:t>
-      </w:r>
-      <w:proofErr w:type="spellEnd"/>
-      <w:r>
-        <w:t xml:space="preserve"> case for </w:t>
-      </w:r>
-      <w:r>
-        <w:t>BTM_ENABLED_EVT</w:t>
-      </w:r>
-      <w:r>
-        <w:t xml:space="preserve"> event</w:t>
-      </w:r>
-      <w:r>
-        <w:t xml:space="preserve"> calls </w:t>
-      </w:r>
-      <w:r>
-        <w:t>the function</w:t>
-      </w:r>
-      <w:r>
-        <w:t xml:space="preserve"> </w:t>
-      </w:r>
-      <w:r>
-        <w:t>&lt;</w:t>
-      </w:r>
-      <w:proofErr w:type="spellStart"/>
-      <w:r>
-        <w:t>appname</w:t>
-      </w:r>
-      <w:proofErr w:type="spellEnd"/>
-      <w:r>
-        <w:t>&gt;</w:t>
-      </w:r>
-      <w:r>
-        <w:t>_</w:t>
-      </w:r>
-      <w:proofErr w:type="spellStart"/>
-      <w:r>
-        <w:t>app_init</w:t>
-      </w:r>
-      <w:proofErr w:type="spellEnd"/>
-      <w:r>
-        <w:t>.  It initializes the system</w:t>
-      </w:r>
-      <w:r>
-        <w:t xml:space="preserve"> including initialization of the GATT database and registering a callback function for GATT database events. The name of the GATT callback created by WICED Bluetooth Designer is &lt;</w:t>
-      </w:r>
-      <w:proofErr w:type="spellStart"/>
-      <w:r>
-        <w:t>appname</w:t>
-      </w:r>
-      <w:proofErr w:type="spellEnd"/>
-      <w:r>
-        <w:t>&gt;_</w:t>
-      </w:r>
-      <w:proofErr w:type="spellStart"/>
-      <w:r>
-        <w:t>event_handler</w:t>
-      </w:r>
-      <w:proofErr w:type="spellEnd"/>
-      <w:r>
-        <w:t xml:space="preserve">. </w:t>
-      </w:r>
-    </w:p>
-    <w:p>
-      <w:r>
-        <w:t>The &lt;</w:t>
-      </w:r>
-      <w:proofErr w:type="spellStart"/>
-      <w:r>
-        <w:t>appname</w:t>
-      </w:r>
-      <w:proofErr w:type="spellEnd"/>
-      <w:r>
-        <w:t>&gt;_</w:t>
-      </w:r>
-      <w:proofErr w:type="spellStart"/>
-      <w:r>
-        <w:t>app_init</w:t>
-      </w:r>
-      <w:proofErr w:type="spellEnd"/>
-      <w:r>
-        <w:t xml:space="preserve"> function ends </w:t>
-      </w:r>
-      <w:r>
-        <w:t xml:space="preserve">by calling the </w:t>
-      </w:r>
-      <w:proofErr w:type="spellStart"/>
-      <w:r>
-        <w:t>wiced_bt_start_advertising</w:t>
-      </w:r>
-      <w:proofErr w:type="spellEnd"/>
-      <w:r>
-        <w:t xml:space="preserve"> function</w:t>
-      </w:r>
-      <w:r>
-        <w:t>.</w:t>
-      </w:r>
-    </w:p>
-    <w:p>
-      <w:pPr>
-        <w:pStyle w:val="Heading2"/>
-      </w:pPr>
-      <w:bookmarkStart w:id="28" w:name="_Toc520276199"/>
-      <w:r>
-        <w:t>Start Advertising</w:t>
-      </w:r>
-      <w:bookmarkEnd w:id="28"/>
     </w:p>
     <w:p>
       <w:r>
@@ -11649,249 +11759,249 @@
       <w:pPr>
         <w:pStyle w:val="Heading2"/>
       </w:pPr>
-      <w:bookmarkStart w:id="29" w:name="_Toc520276200"/>
+      <w:bookmarkStart w:id="28" w:name="_Toc520276200"/>
       <w:r>
         <w:t>Making a Connection</w:t>
       </w:r>
+      <w:bookmarkEnd w:id="28"/>
+    </w:p>
+    <w:p>
+      <w:r>
+        <w:t xml:space="preserve">The getting connected process starts </w:t>
+      </w:r>
+      <w:r>
+        <w:t xml:space="preserve">when </w:t>
+      </w:r>
+      <w:r>
+        <w:t xml:space="preserve">a Central that is actively Scanning </w:t>
+      </w:r>
+      <w:r>
+        <w:t xml:space="preserve">hears </w:t>
+      </w:r>
+      <w:r>
+        <w:t>you</w:t>
+      </w:r>
+      <w:r>
+        <w:t>r</w:t>
+      </w:r>
+      <w:r>
+        <w:t xml:space="preserve"> advertising packet and </w:t>
+      </w:r>
+      <w:r>
+        <w:t xml:space="preserve">decides </w:t>
+      </w:r>
+      <w:r>
+        <w:t>to connect.  It then sends you a connection request.</w:t>
+      </w:r>
+    </w:p>
+    <w:p>
+      <w:r>
+        <w:t>The Stack responds to the Central with a connection accepted message.</w:t>
+      </w:r>
+    </w:p>
+    <w:p>
+      <w:r>
+        <w:t xml:space="preserve">The </w:t>
+      </w:r>
+      <w:r>
+        <w:t xml:space="preserve">Stack then </w:t>
+      </w:r>
+      <w:r>
+        <w:t xml:space="preserve">generates a </w:t>
+      </w:r>
+      <w:r>
+        <w:t>GATT</w:t>
+      </w:r>
+      <w:r>
+        <w:t xml:space="preserve"> event called </w:t>
+      </w:r>
+      <w:r>
+        <w:t>GATT_CONNECTION_STATUS_EVT</w:t>
+      </w:r>
+      <w:r>
+        <w:t xml:space="preserve"> which is processed by the </w:t>
+      </w:r>
+      <w:r>
+        <w:t>&lt;</w:t>
+      </w:r>
+      <w:proofErr w:type="spellStart"/>
+      <w:r>
+        <w:t>appname</w:t>
+      </w:r>
+      <w:proofErr w:type="spellEnd"/>
+      <w:r>
+        <w:t>&gt;</w:t>
+      </w:r>
+      <w:r>
+        <w:t>_</w:t>
+      </w:r>
+      <w:proofErr w:type="spellStart"/>
+      <w:r>
+        <w:t>event_handler</w:t>
+      </w:r>
+      <w:proofErr w:type="spellEnd"/>
+      <w:r>
+        <w:t xml:space="preserve"> function.</w:t>
+      </w:r>
+    </w:p>
+    <w:p>
+      <w:r>
+        <w:t xml:space="preserve">The </w:t>
+      </w:r>
+      <w:r>
+        <w:t>&lt;</w:t>
+      </w:r>
+      <w:proofErr w:type="spellStart"/>
+      <w:r>
+        <w:t>appname</w:t>
+      </w:r>
+      <w:proofErr w:type="spellEnd"/>
+      <w:r>
+        <w:t>&gt;</w:t>
+      </w:r>
+      <w:r>
+        <w:t>_</w:t>
+      </w:r>
+      <w:proofErr w:type="spellStart"/>
+      <w:r>
+        <w:t>event_handler</w:t>
+      </w:r>
+      <w:proofErr w:type="spellEnd"/>
+      <w:r>
+        <w:t xml:space="preserve"> calls the function </w:t>
+      </w:r>
+      <w:r>
+        <w:t>&lt;</w:t>
+      </w:r>
+      <w:proofErr w:type="spellStart"/>
+      <w:r>
+        <w:t>appname</w:t>
+      </w:r>
+      <w:proofErr w:type="spellEnd"/>
+      <w:r>
+        <w:t>&gt;</w:t>
+      </w:r>
+      <w:r>
+        <w:t>_</w:t>
+      </w:r>
+      <w:proofErr w:type="spellStart"/>
+      <w:r>
+        <w:t>connect_callback</w:t>
+      </w:r>
+      <w:proofErr w:type="spellEnd"/>
+      <w:r>
+        <w:t xml:space="preserve"> </w:t>
+      </w:r>
+      <w:r>
+        <w:t>which uses the event parameter to determine if it is a connection or a disconnection.  It then prints a message</w:t>
+      </w:r>
+      <w:r>
+        <w:t>.</w:t>
+      </w:r>
+    </w:p>
+    <w:p>
+      <w:r>
+        <w:t xml:space="preserve">The Stack then stops the advertising and calls </w:t>
+      </w:r>
+      <w:r>
+        <w:t>&lt;</w:t>
+      </w:r>
+      <w:proofErr w:type="spellStart"/>
+      <w:r>
+        <w:t>appname</w:t>
+      </w:r>
+      <w:proofErr w:type="spellEnd"/>
+      <w:r>
+        <w:t>&gt;</w:t>
+      </w:r>
+      <w:r>
+        <w:t>_</w:t>
+      </w:r>
+      <w:proofErr w:type="spellStart"/>
+      <w:r>
+        <w:t>mangement_callback</w:t>
+      </w:r>
+      <w:proofErr w:type="spellEnd"/>
+      <w:r>
+        <w:t xml:space="preserve"> with a management event </w:t>
+      </w:r>
+      <w:r>
+        <w:t>BTM_BLE_ADVERT_STATE_CHANGED_EVT</w:t>
+      </w:r>
+      <w:r>
+        <w:t>.</w:t>
+      </w:r>
+    </w:p>
+    <w:p>
+      <w:r>
+        <w:t xml:space="preserve">The </w:t>
+      </w:r>
+      <w:r>
+        <w:t>&lt;</w:t>
+      </w:r>
+      <w:proofErr w:type="spellStart"/>
+      <w:r>
+        <w:t>appname</w:t>
+      </w:r>
+      <w:proofErr w:type="spellEnd"/>
+      <w:r>
+        <w:t>&gt;</w:t>
+      </w:r>
+      <w:r>
+        <w:t>_</w:t>
+      </w:r>
+      <w:proofErr w:type="spellStart"/>
+      <w:r>
+        <w:t>management_callback</w:t>
+      </w:r>
+      <w:proofErr w:type="spellEnd"/>
+      <w:r>
+        <w:t xml:space="preserve"> determines that it is a stop of advertising, and then calls </w:t>
+      </w:r>
+      <w:r>
+        <w:t>&lt;</w:t>
+      </w:r>
+      <w:proofErr w:type="spellStart"/>
+      <w:r>
+        <w:t>appname</w:t>
+      </w:r>
+      <w:proofErr w:type="spellEnd"/>
+      <w:r>
+        <w:t>&gt;</w:t>
+      </w:r>
+      <w:r>
+        <w:t>_</w:t>
+      </w:r>
+      <w:proofErr w:type="spellStart"/>
+      <w:r>
+        <w:t>advertisement_stopped</w:t>
+      </w:r>
+      <w:proofErr w:type="spellEnd"/>
+      <w:r>
+        <w:t>, which just prints out a message</w:t>
+      </w:r>
+      <w:r>
+        <w:t>. You could add your own code here to, for instance, turn off an LED or restart advertisements.</w:t>
+      </w:r>
+    </w:p>
+    <w:p>
+      <w:pPr>
+        <w:pStyle w:val="Heading2"/>
+      </w:pPr>
+      <w:bookmarkStart w:id="29" w:name="_Toc520276201"/>
+      <w:r>
+        <w:t xml:space="preserve">Exchange Data </w:t>
+      </w:r>
+      <w:r>
+        <w:t>–</w:t>
+      </w:r>
+      <w:r>
+        <w:t xml:space="preserve"> Read</w:t>
+      </w:r>
+      <w:r>
+        <w:t xml:space="preserve"> (from the Central)</w:t>
+      </w:r>
       <w:bookmarkEnd w:id="29"/>
-    </w:p>
-    <w:p>
-      <w:r>
-        <w:t xml:space="preserve">The getting connected process starts </w:t>
-      </w:r>
-      <w:r>
-        <w:t xml:space="preserve">when </w:t>
-      </w:r>
-      <w:r>
-        <w:t xml:space="preserve">a Central that is actively Scanning </w:t>
-      </w:r>
-      <w:r>
-        <w:t xml:space="preserve">hears </w:t>
-      </w:r>
-      <w:r>
-        <w:t>you</w:t>
-      </w:r>
-      <w:r>
-        <w:t>r</w:t>
-      </w:r>
-      <w:r>
-        <w:t xml:space="preserve"> advertising packet and </w:t>
-      </w:r>
-      <w:r>
-        <w:t xml:space="preserve">decides </w:t>
-      </w:r>
-      <w:r>
-        <w:t>to connect.  It then sends you a connection request.</w:t>
-      </w:r>
-    </w:p>
-    <w:p>
-      <w:r>
-        <w:t>The Stack responds to the Central with a connection accepted message.</w:t>
-      </w:r>
-    </w:p>
-    <w:p>
-      <w:r>
-        <w:t xml:space="preserve">The </w:t>
-      </w:r>
-      <w:r>
-        <w:t xml:space="preserve">Stack then </w:t>
-      </w:r>
-      <w:r>
-        <w:t xml:space="preserve">generates a </w:t>
-      </w:r>
-      <w:r>
-        <w:t>GATT</w:t>
-      </w:r>
-      <w:r>
-        <w:t xml:space="preserve"> event called </w:t>
-      </w:r>
-      <w:r>
-        <w:t>GATT_CONNECTION_STATUS_EVT</w:t>
-      </w:r>
-      <w:r>
-        <w:t xml:space="preserve"> which is processed by the </w:t>
-      </w:r>
-      <w:r>
-        <w:t>&lt;</w:t>
-      </w:r>
-      <w:proofErr w:type="spellStart"/>
-      <w:r>
-        <w:t>appname</w:t>
-      </w:r>
-      <w:proofErr w:type="spellEnd"/>
-      <w:r>
-        <w:t>&gt;</w:t>
-      </w:r>
-      <w:r>
-        <w:t>_</w:t>
-      </w:r>
-      <w:proofErr w:type="spellStart"/>
-      <w:r>
-        <w:t>event_handler</w:t>
-      </w:r>
-      <w:proofErr w:type="spellEnd"/>
-      <w:r>
-        <w:t xml:space="preserve"> function.</w:t>
-      </w:r>
-    </w:p>
-    <w:p>
-      <w:r>
-        <w:t xml:space="preserve">The </w:t>
-      </w:r>
-      <w:r>
-        <w:t>&lt;</w:t>
-      </w:r>
-      <w:proofErr w:type="spellStart"/>
-      <w:r>
-        <w:t>appname</w:t>
-      </w:r>
-      <w:proofErr w:type="spellEnd"/>
-      <w:r>
-        <w:t>&gt;</w:t>
-      </w:r>
-      <w:r>
-        <w:t>_</w:t>
-      </w:r>
-      <w:proofErr w:type="spellStart"/>
-      <w:r>
-        <w:t>event_handler</w:t>
-      </w:r>
-      <w:proofErr w:type="spellEnd"/>
-      <w:r>
-        <w:t xml:space="preserve"> calls the function </w:t>
-      </w:r>
-      <w:r>
-        <w:t>&lt;</w:t>
-      </w:r>
-      <w:proofErr w:type="spellStart"/>
-      <w:r>
-        <w:t>appname</w:t>
-      </w:r>
-      <w:proofErr w:type="spellEnd"/>
-      <w:r>
-        <w:t>&gt;</w:t>
-      </w:r>
-      <w:r>
-        <w:t>_</w:t>
-      </w:r>
-      <w:proofErr w:type="spellStart"/>
-      <w:r>
-        <w:t>connect_callback</w:t>
-      </w:r>
-      <w:proofErr w:type="spellEnd"/>
-      <w:r>
-        <w:t xml:space="preserve"> </w:t>
-      </w:r>
-      <w:r>
-        <w:t>which uses the event parameter to determine if it is a connection or a disconnection.  It then prints a message</w:t>
-      </w:r>
-      <w:r>
-        <w:t>.</w:t>
-      </w:r>
-    </w:p>
-    <w:p>
-      <w:r>
-        <w:t xml:space="preserve">The Stack then stops the advertising and calls </w:t>
-      </w:r>
-      <w:r>
-        <w:t>&lt;</w:t>
-      </w:r>
-      <w:proofErr w:type="spellStart"/>
-      <w:r>
-        <w:t>appname</w:t>
-      </w:r>
-      <w:proofErr w:type="spellEnd"/>
-      <w:r>
-        <w:t>&gt;</w:t>
-      </w:r>
-      <w:r>
-        <w:t>_</w:t>
-      </w:r>
-      <w:proofErr w:type="spellStart"/>
-      <w:r>
-        <w:t>mangement_callback</w:t>
-      </w:r>
-      <w:proofErr w:type="spellEnd"/>
-      <w:r>
-        <w:t xml:space="preserve"> with a management event </w:t>
-      </w:r>
-      <w:r>
-        <w:t>BTM_BLE_ADVERT_STATE_CHANGED_EVT</w:t>
-      </w:r>
-      <w:r>
-        <w:t>.</w:t>
-      </w:r>
-    </w:p>
-    <w:p>
-      <w:r>
-        <w:t xml:space="preserve">The </w:t>
-      </w:r>
-      <w:r>
-        <w:t>&lt;</w:t>
-      </w:r>
-      <w:proofErr w:type="spellStart"/>
-      <w:r>
-        <w:t>appname</w:t>
-      </w:r>
-      <w:proofErr w:type="spellEnd"/>
-      <w:r>
-        <w:t>&gt;</w:t>
-      </w:r>
-      <w:r>
-        <w:t>_</w:t>
-      </w:r>
-      <w:proofErr w:type="spellStart"/>
-      <w:r>
-        <w:t>management_callback</w:t>
-      </w:r>
-      <w:proofErr w:type="spellEnd"/>
-      <w:r>
-        <w:t xml:space="preserve"> determines that it is a stop of advertising, and then calls </w:t>
-      </w:r>
-      <w:r>
-        <w:t>&lt;</w:t>
-      </w:r>
-      <w:proofErr w:type="spellStart"/>
-      <w:r>
-        <w:t>appname</w:t>
-      </w:r>
-      <w:proofErr w:type="spellEnd"/>
-      <w:r>
-        <w:t>&gt;</w:t>
-      </w:r>
-      <w:r>
-        <w:t>_</w:t>
-      </w:r>
-      <w:proofErr w:type="spellStart"/>
-      <w:r>
-        <w:t>advertisement_stopped</w:t>
-      </w:r>
-      <w:proofErr w:type="spellEnd"/>
-      <w:r>
-        <w:t>, which just prints out a message</w:t>
-      </w:r>
-      <w:r>
-        <w:t>. You could add your own code here to, for instance, turn off an LED or restart advertisements.</w:t>
-      </w:r>
-    </w:p>
-    <w:p>
-      <w:pPr>
-        <w:pStyle w:val="Heading2"/>
-      </w:pPr>
-      <w:bookmarkStart w:id="30" w:name="_Toc520276201"/>
-      <w:r>
-        <w:t xml:space="preserve">Exchange Data </w:t>
-      </w:r>
-      <w:r>
-        <w:t>–</w:t>
-      </w:r>
-      <w:r>
-        <w:t xml:space="preserve"> Read</w:t>
-      </w:r>
-      <w:r>
-        <w:t xml:space="preserve"> (from the Central)</w:t>
-      </w:r>
-      <w:bookmarkEnd w:id="30"/>
     </w:p>
     <w:p>
       <w:r>
@@ -12419,7 +12529,7 @@
       <w:pPr>
         <w:pStyle w:val="Heading2"/>
       </w:pPr>
-      <w:bookmarkStart w:id="31" w:name="_Toc520276202"/>
+      <w:bookmarkStart w:id="30" w:name="_Toc520276202"/>
       <w:r>
         <w:t xml:space="preserve">Exchange Data </w:t>
       </w:r>
@@ -12432,7 +12542,7 @@
       <w:r>
         <w:t xml:space="preserve"> (from the Central)</w:t>
       </w:r>
-      <w:bookmarkEnd w:id="31"/>
+      <w:bookmarkEnd w:id="30"/>
     </w:p>
     <w:p>
       <w:r>
@@ -12926,12 +13036,12 @@
       <w:pPr>
         <w:pStyle w:val="Heading1"/>
       </w:pPr>
-      <w:bookmarkStart w:id="32" w:name="_Toc520276203"/>
+      <w:bookmarkStart w:id="31" w:name="_Toc520276203"/>
       <w:r>
         <w:lastRenderedPageBreak/>
         <w:t>WICED GATT Database Implementation</w:t>
       </w:r>
-      <w:bookmarkEnd w:id="32"/>
+      <w:bookmarkEnd w:id="31"/>
     </w:p>
     <w:p>
       <w:r>
@@ -13319,7 +13429,7 @@
       <w:pPr>
         <w:pStyle w:val="Heading2"/>
       </w:pPr>
-      <w:bookmarkStart w:id="33" w:name="_Toc520276204"/>
+      <w:bookmarkStart w:id="32" w:name="_Toc520276204"/>
       <w:proofErr w:type="spellStart"/>
       <w:r>
         <w:t>g</w:t>
@@ -13331,7 +13441,7 @@
       <w:r>
         <w:t>[]</w:t>
       </w:r>
-      <w:bookmarkEnd w:id="33"/>
+      <w:bookmarkEnd w:id="32"/>
     </w:p>
     <w:p>
       <w:r>
@@ -14930,12 +15040,12 @@
       <w:pPr>
         <w:pStyle w:val="Heading2"/>
       </w:pPr>
-      <w:bookmarkStart w:id="34" w:name="_Toc520276205"/>
+      <w:bookmarkStart w:id="33" w:name="_Toc520276205"/>
       <w:proofErr w:type="spellStart"/>
       <w:r>
         <w:t>gatt_db_ext_attr_tbl</w:t>
       </w:r>
-      <w:bookmarkEnd w:id="34"/>
+      <w:bookmarkEnd w:id="33"/>
       <w:proofErr w:type="spellEnd"/>
     </w:p>
     <w:p>
@@ -15849,7 +15959,7 @@
       <w:pPr>
         <w:pStyle w:val="Heading2"/>
       </w:pPr>
-      <w:bookmarkStart w:id="35" w:name="_Toc520276206"/>
+      <w:bookmarkStart w:id="34" w:name="_Toc520276206"/>
       <w:r>
         <w:t xml:space="preserve">uint8_t </w:t>
       </w:r>
@@ -15865,7 +15975,7 @@
       <w:r>
         <w:t>alues</w:t>
       </w:r>
-      <w:bookmarkEnd w:id="35"/>
+      <w:bookmarkEnd w:id="34"/>
     </w:p>
     <w:p>
       <w:r>
@@ -16318,14 +16428,14 @@
       <w:pPr>
         <w:pStyle w:val="Heading2"/>
       </w:pPr>
-      <w:bookmarkStart w:id="36" w:name="_Toc520276207"/>
+      <w:bookmarkStart w:id="35" w:name="_Toc520276207"/>
       <w:r>
         <w:t xml:space="preserve">The </w:t>
       </w:r>
       <w:r>
         <w:t>Application Programming Interface</w:t>
       </w:r>
-      <w:bookmarkEnd w:id="36"/>
+      <w:bookmarkEnd w:id="35"/>
     </w:p>
     <w:p>
       <w:r>
@@ -16834,15 +16944,15 @@
       <w:r>
         <w:br w:type="page"/>
       </w:r>
-      <w:bookmarkStart w:id="37" w:name="_Toc514769071"/>
-      <w:bookmarkStart w:id="38" w:name="_Toc520276208"/>
+      <w:bookmarkStart w:id="36" w:name="_Toc514769071"/>
+      <w:bookmarkStart w:id="37" w:name="_Toc520276208"/>
       <w:proofErr w:type="spellStart"/>
       <w:r>
         <w:lastRenderedPageBreak/>
         <w:t>CySmart</w:t>
       </w:r>
+      <w:bookmarkEnd w:id="36"/>
       <w:bookmarkEnd w:id="37"/>
-      <w:bookmarkEnd w:id="38"/>
       <w:proofErr w:type="spellEnd"/>
     </w:p>
     <w:p>
@@ -16863,8 +16973,8 @@
         <w:pStyle w:val="Heading2"/>
         <w:ind w:left="-360" w:firstLine="360"/>
       </w:pPr>
-      <w:bookmarkStart w:id="39" w:name="_Toc514769072"/>
-      <w:bookmarkStart w:id="40" w:name="_Toc520276209"/>
+      <w:bookmarkStart w:id="38" w:name="_Toc514769072"/>
+      <w:bookmarkStart w:id="39" w:name="_Toc520276209"/>
       <w:proofErr w:type="spellStart"/>
       <w:r>
         <w:t>CySmart</w:t>
@@ -16873,8 +16983,8 @@
       <w:r>
         <w:t xml:space="preserve"> PC Application</w:t>
       </w:r>
+      <w:bookmarkEnd w:id="38"/>
       <w:bookmarkEnd w:id="39"/>
-      <w:bookmarkEnd w:id="40"/>
     </w:p>
     <w:p>
       <w:pPr>
@@ -17281,7 +17391,7 @@
           <w:szCs w:val="26"/>
         </w:rPr>
       </w:pPr>
-      <w:bookmarkStart w:id="41" w:name="_Toc514769073"/>
+      <w:bookmarkStart w:id="40" w:name="_Toc514769073"/>
       <w:r>
         <w:br w:type="page"/>
       </w:r>
@@ -17291,7 +17401,7 @@
         <w:pStyle w:val="Heading2"/>
         <w:ind w:left="-360" w:firstLine="360"/>
       </w:pPr>
-      <w:bookmarkStart w:id="42" w:name="_Toc520276210"/>
+      <w:bookmarkStart w:id="41" w:name="_Toc520276210"/>
       <w:proofErr w:type="spellStart"/>
       <w:r>
         <w:lastRenderedPageBreak/>
@@ -17301,8 +17411,8 @@
       <w:r>
         <w:t xml:space="preserve"> Mobile Application</w:t>
       </w:r>
+      <w:bookmarkEnd w:id="40"/>
       <w:bookmarkEnd w:id="41"/>
-      <w:bookmarkEnd w:id="42"/>
     </w:p>
     <w:p>
       <w:pPr>
@@ -17597,134 +17707,134 @@
       <w:pPr>
         <w:pStyle w:val="Heading1"/>
       </w:pPr>
-      <w:bookmarkStart w:id="43" w:name="_Toc520276211"/>
+      <w:bookmarkStart w:id="42" w:name="_Toc520276211"/>
       <w:r>
         <w:lastRenderedPageBreak/>
         <w:t>Exercises</w:t>
       </w:r>
+      <w:bookmarkEnd w:id="42"/>
+    </w:p>
+    <w:p>
+      <w:pPr>
+        <w:pStyle w:val="Exercise"/>
+      </w:pPr>
+      <w:bookmarkStart w:id="43" w:name="_Toc520276212"/>
+      <w:r>
+        <w:t xml:space="preserve">Create a BLE Project with a </w:t>
+      </w:r>
+      <w:proofErr w:type="spellStart"/>
+      <w:r>
+        <w:t>WicedLED</w:t>
+      </w:r>
+      <w:proofErr w:type="spellEnd"/>
+      <w:r>
+        <w:t xml:space="preserve"> Service</w:t>
+      </w:r>
       <w:bookmarkEnd w:id="43"/>
     </w:p>
     <w:p>
+      <w:r>
+        <w:t xml:space="preserve">Follow the instructions in section </w:t>
+      </w:r>
+      <w:r>
+        <w:fldChar w:fldCharType="begin"/>
+      </w:r>
+      <w:r>
+        <w:instrText xml:space="preserve"> REF _Ref517090846 \r \h </w:instrText>
+      </w:r>
+      <w:r>
+        <w:fldChar w:fldCharType="separate"/>
+      </w:r>
+      <w:r>
+        <w:t xml:space="preserve">4A.4 </w:t>
+      </w:r>
+      <w:r>
+        <w:fldChar w:fldCharType="end"/>
+      </w:r>
+      <w:r>
+        <w:t xml:space="preserve">to </w:t>
+      </w:r>
+      <w:r>
+        <w:t xml:space="preserve">use WICED BT Designer to </w:t>
+      </w:r>
+      <w:r>
+        <w:t xml:space="preserve">create a project with a Service called </w:t>
+      </w:r>
+      <w:proofErr w:type="spellStart"/>
+      <w:r>
+        <w:t>WicedLED</w:t>
+      </w:r>
+      <w:proofErr w:type="spellEnd"/>
+      <w:r>
+        <w:t xml:space="preserve"> and a Characteristic called LED that allows an LED on the shield to be controlled from your phone using </w:t>
+      </w:r>
+      <w:proofErr w:type="spellStart"/>
+      <w:r>
+        <w:t>CySmart</w:t>
+      </w:r>
+      <w:proofErr w:type="spellEnd"/>
+      <w:r>
+        <w:t>.</w:t>
+      </w:r>
+    </w:p>
+    <w:p>
+      <w:r>
+        <w:t>Hint: Remember to use your initials in the project name (i.e. device name) so that you can find it in the list of devices</w:t>
+      </w:r>
+      <w:r>
+        <w:t xml:space="preserve"> that will be advertising</w:t>
+      </w:r>
+      <w:r>
+        <w:t>.</w:t>
+      </w:r>
+    </w:p>
+    <w:p>
+      <w:r>
+        <w:t>Hint: Remember to add the option BT_DEVICE_ADDRESS=random to the make target so that your device's address will not conflict with another kit in the class.</w:t>
+      </w:r>
+    </w:p>
+    <w:p>
+      <w:r>
+        <w:t>Once the project has been created, you can move it into the wbt101/ch04a folder if you want to keep things organized</w:t>
+      </w:r>
+      <w:r>
+        <w:t xml:space="preserve"> (e.g. apps/wbt101/ch04a/ex01_</w:t>
+      </w:r>
+      <w:r>
+        <w:t>&lt;</w:t>
+      </w:r>
+      <w:proofErr w:type="spellStart"/>
+      <w:r>
+        <w:t>inits</w:t>
+      </w:r>
+      <w:proofErr w:type="spellEnd"/>
+      <w:r>
+        <w:t>&gt;</w:t>
+      </w:r>
+      <w:r>
+        <w:t>_LED)</w:t>
+      </w:r>
+      <w:r>
+        <w:t>. If you do that, remember to update the Make Target path too.</w:t>
+      </w:r>
+    </w:p>
+    <w:p/>
+    <w:p>
       <w:pPr>
         <w:pStyle w:val="Exercise"/>
       </w:pPr>
-      <w:bookmarkStart w:id="44" w:name="_Toc520276212"/>
-      <w:r>
-        <w:t xml:space="preserve">Create a BLE Project with a </w:t>
-      </w:r>
-      <w:proofErr w:type="spellStart"/>
-      <w:r>
-        <w:t>WicedLED</w:t>
-      </w:r>
-      <w:proofErr w:type="spellEnd"/>
-      <w:r>
-        <w:t xml:space="preserve"> Service</w:t>
+      <w:bookmarkStart w:id="44" w:name="_Toc495328187"/>
+      <w:bookmarkStart w:id="45" w:name="_Toc500767618"/>
+      <w:bookmarkStart w:id="46" w:name="_Toc520276213"/>
+      <w:r>
+        <w:t xml:space="preserve">Build and Run the </w:t>
       </w:r>
       <w:bookmarkEnd w:id="44"/>
-    </w:p>
-    <w:p>
-      <w:r>
-        <w:t xml:space="preserve">Follow the instructions in section </w:t>
-      </w:r>
-      <w:r>
-        <w:fldChar w:fldCharType="begin"/>
-      </w:r>
-      <w:r>
-        <w:instrText xml:space="preserve"> REF _Ref517090846 \r \h </w:instrText>
-      </w:r>
-      <w:r>
-        <w:fldChar w:fldCharType="separate"/>
-      </w:r>
-      <w:r>
-        <w:t xml:space="preserve">4A.4 </w:t>
-      </w:r>
-      <w:r>
-        <w:fldChar w:fldCharType="end"/>
-      </w:r>
-      <w:r>
-        <w:t xml:space="preserve">to </w:t>
-      </w:r>
-      <w:r>
-        <w:t xml:space="preserve">use WICED BT Designer to </w:t>
-      </w:r>
-      <w:r>
-        <w:t xml:space="preserve">create a project with a Service called </w:t>
-      </w:r>
-      <w:proofErr w:type="spellStart"/>
-      <w:r>
-        <w:t>WicedLED</w:t>
-      </w:r>
-      <w:proofErr w:type="spellEnd"/>
-      <w:r>
-        <w:t xml:space="preserve"> and a Characteristic called LED that allows an LED on the shield to be controlled from your phone using </w:t>
-      </w:r>
-      <w:proofErr w:type="spellStart"/>
-      <w:r>
-        <w:t>CySmart</w:t>
-      </w:r>
-      <w:proofErr w:type="spellEnd"/>
-      <w:r>
-        <w:t>.</w:t>
-      </w:r>
-    </w:p>
-    <w:p>
-      <w:r>
-        <w:t>Hint: Remember to use your initials in the project name (i.e. device name) so that you can find it in the list of devices</w:t>
-      </w:r>
-      <w:r>
-        <w:t xml:space="preserve"> that will be advertising</w:t>
-      </w:r>
-      <w:r>
-        <w:t>.</w:t>
-      </w:r>
-    </w:p>
-    <w:p>
-      <w:r>
-        <w:t>Hint: Remember to add the option BT_DEVICE_ADDRESS=random to the make target so that your device's address will not conflict with another kit in the class.</w:t>
-      </w:r>
-    </w:p>
-    <w:p>
-      <w:r>
-        <w:t>Once the project has been created, you can move it into the wbt101/ch04a folder if you want to keep things organized</w:t>
-      </w:r>
-      <w:r>
-        <w:t xml:space="preserve"> (e.g. apps/wbt101/ch04a/ex01_</w:t>
-      </w:r>
-      <w:r>
-        <w:t>&lt;</w:t>
-      </w:r>
-      <w:proofErr w:type="spellStart"/>
-      <w:r>
-        <w:t>inits</w:t>
-      </w:r>
-      <w:proofErr w:type="spellEnd"/>
-      <w:r>
-        <w:t>&gt;</w:t>
-      </w:r>
-      <w:r>
-        <w:t>_LED)</w:t>
-      </w:r>
-      <w:r>
-        <w:t>. If you do that, remember to update the Make Target path too.</w:t>
-      </w:r>
-    </w:p>
-    <w:p/>
-    <w:p>
-      <w:pPr>
-        <w:pStyle w:val="Exercise"/>
-      </w:pPr>
-      <w:bookmarkStart w:id="45" w:name="_Toc495328187"/>
-      <w:bookmarkStart w:id="46" w:name="_Toc500767618"/>
-      <w:bookmarkStart w:id="47" w:name="_Toc520276213"/>
-      <w:r>
-        <w:t xml:space="preserve">Build and Run the </w:t>
-      </w:r>
       <w:bookmarkEnd w:id="45"/>
+      <w:r>
+        <w:t>Advertisement Scanner</w:t>
+      </w:r>
       <w:bookmarkEnd w:id="46"/>
-      <w:r>
-        <w:t>Advertisement Scanner</w:t>
-      </w:r>
-      <w:bookmarkEnd w:id="47"/>
       <w:r>
         <w:t xml:space="preserve"> </w:t>
       </w:r>
@@ -17808,12 +17918,12 @@
       <w:pPr>
         <w:pStyle w:val="Exercise"/>
       </w:pPr>
-      <w:bookmarkStart w:id="48" w:name="_Toc520276214"/>
+      <w:bookmarkStart w:id="47" w:name="_Toc520276214"/>
       <w:r>
         <w:lastRenderedPageBreak/>
         <w:t>Create a BLE Advertiser</w:t>
       </w:r>
-      <w:bookmarkEnd w:id="48"/>
+      <w:bookmarkEnd w:id="47"/>
     </w:p>
     <w:p>
       <w:pPr>
@@ -18475,7 +18585,37 @@
         </w:numPr>
       </w:pPr>
       <w:r>
-        <w:t>Open the main C file for the project and familiarize yourself with its structure.</w:t>
+        <w:lastRenderedPageBreak/>
+        <w:t xml:space="preserve">At the end of </w:t>
+      </w:r>
+      <w:proofErr w:type="spellStart"/>
+      <w:r>
+        <w:rPr>
+          <w:i/>
+        </w:rPr>
+        <w:t>wiced_bt_cfg.c</w:t>
+      </w:r>
+      <w:proofErr w:type="spellEnd"/>
+      <w:r>
+        <w:t xml:space="preserve">, disable privacy by changing the RPA refresh timeout from </w:t>
+      </w:r>
+      <w:r>
+        <w:rPr>
+          <w:i/>
+        </w:rPr>
+        <w:t>WICED_BT_CFG_DEFAULT_RANDOM_ADDRESS_CHANGE_TIMEOUT</w:t>
+      </w:r>
+      <w:r>
+        <w:t xml:space="preserve"> to </w:t>
+      </w:r>
+      <w:r>
+        <w:rPr>
+          <w:i/>
+        </w:rPr>
+        <w:t>WICED_BT_CFG_DEFAULT_RANDOM_ADDRESS_NEVER_CHANGE</w:t>
+      </w:r>
+      <w:r>
+        <w:t>.</w:t>
       </w:r>
     </w:p>
     <w:p>
@@ -18487,7 +18627,18 @@
         </w:numPr>
       </w:pPr>
       <w:r>
-        <w:lastRenderedPageBreak/>
+        <w:t>Open the main C file for the project and familiarize yourself with its structure.</w:t>
+      </w:r>
+    </w:p>
+    <w:p>
+      <w:pPr>
+        <w:pStyle w:val="ListParagraph"/>
+        <w:numPr>
+          <w:ilvl w:val="0"/>
+          <w:numId w:val="21"/>
+        </w:numPr>
+      </w:pPr>
+      <w:r>
         <w:t xml:space="preserve">Add includes for the following </w:t>
       </w:r>
       <w:r>
@@ -19074,8 +19225,6 @@
         <w:t>How many bytes is the advertisement packet?</w:t>
       </w:r>
     </w:p>
-    <w:p/>
-    <w:p/>
     <w:p>
       <w:pPr>
         <w:rPr>
@@ -19087,25 +19236,19 @@
           <w:highlight w:val="lightGray"/>
         </w:rPr>
       </w:pPr>
-      <w:bookmarkStart w:id="49" w:name="_Toc514769084"/>
-      <w:r>
-        <w:rPr>
-          <w:highlight w:val="lightGray"/>
-        </w:rPr>
-        <w:br w:type="page"/>
-      </w:r>
+      <w:bookmarkStart w:id="48" w:name="_Toc514769084"/>
     </w:p>
     <w:p>
       <w:pPr>
         <w:pStyle w:val="Exercise"/>
       </w:pPr>
-      <w:bookmarkStart w:id="50" w:name="_Toc520276215"/>
+      <w:bookmarkStart w:id="49" w:name="_Toc520276215"/>
       <w:r>
         <w:lastRenderedPageBreak/>
         <w:t>Connect using BLE</w:t>
       </w:r>
+      <w:bookmarkEnd w:id="48"/>
       <w:bookmarkEnd w:id="49"/>
-      <w:bookmarkEnd w:id="50"/>
     </w:p>
     <w:p>
       <w:pPr>
@@ -20212,6 +20355,47 @@
         </w:numPr>
       </w:pPr>
       <w:r>
+        <w:t xml:space="preserve">At the end of </w:t>
+      </w:r>
+      <w:proofErr w:type="spellStart"/>
+      <w:r>
+        <w:rPr>
+          <w:i/>
+        </w:rPr>
+        <w:t>wiced_bt_cfg.c</w:t>
+      </w:r>
+      <w:proofErr w:type="spellEnd"/>
+      <w:r>
+        <w:t xml:space="preserve">, disable privacy by changing the RPA refresh timeout from </w:t>
+      </w:r>
+      <w:r>
+        <w:rPr>
+          <w:i/>
+        </w:rPr>
+        <w:t>WICED_BT_CFG_DEFAULT_RANDOM_ADDRESS_CHANGE_TIMEOUT</w:t>
+      </w:r>
+      <w:r>
+        <w:t xml:space="preserve"> to </w:t>
+      </w:r>
+      <w:r>
+        <w:rPr>
+          <w:i/>
+        </w:rPr>
+        <w:t>WICED_BT_CFG_DEFAULT_RANDOM_ADDRESS_NEVER_CHANGE</w:t>
+      </w:r>
+      <w:r>
+        <w:t>.</w:t>
+      </w:r>
+    </w:p>
+    <w:p>
+      <w:pPr>
+        <w:pStyle w:val="ListParagraph"/>
+        <w:numPr>
+          <w:ilvl w:val="0"/>
+          <w:numId w:val="23"/>
+        </w:numPr>
+      </w:pPr>
+      <w:r>
         <w:t>Find the location where the name is specif</w:t>
       </w:r>
       <w:r>
@@ -20686,6 +20870,7 @@
         </w:numPr>
       </w:pPr>
       <w:r>
+        <w:lastRenderedPageBreak/>
         <w:t>Update the advertisement packet so that it sends the flags, name, and the UUID of the CapSense service.</w:t>
       </w:r>
     </w:p>
@@ -20698,7 +20883,6 @@
         </w:numPr>
       </w:pPr>
       <w:r>
-        <w:lastRenderedPageBreak/>
         <w:t>Hint: Figure out the length of the advertisement packet. If it is greater than 31 bytes it will not work. You may need to either change the device name or send a short name instead of the complete name in the advertisement packet.</w:t>
       </w:r>
     </w:p>
@@ -21138,6 +21322,7 @@
         </w:numPr>
       </w:pPr>
       <w:r>
+        <w:lastRenderedPageBreak/>
         <w:t>Read the value while touching different buttons and observe that the value changes.</w:t>
       </w:r>
     </w:p>
@@ -21150,7 +21335,6 @@
         </w:numPr>
       </w:pPr>
       <w:r>
-        <w:lastRenderedPageBreak/>
         <w:t xml:space="preserve">Hint: There is a CapSense widget in </w:t>
       </w:r>
       <w:proofErr w:type="spellStart"/>
@@ -21382,7 +21566,10 @@
       </w:r>
     </w:p>
     <w:p/>
-    <w:p/>
+    <w:p>
+      <w:bookmarkStart w:id="50" w:name="_GoBack"/>
+      <w:bookmarkEnd w:id="50"/>
+    </w:p>
     <w:p/>
     <w:p/>
     <w:p/>
@@ -25955,7 +26142,7 @@
   <w:style w:type="paragraph" w:default="1" w:styleId="Normal">
     <w:name w:val="Normal"/>
     <w:qFormat/>
-    <w:rsid w:val="001F74A9"/>
+    <w:rsid w:val="000E2A66"/>
   </w:style>
   <w:style w:type="paragraph" w:styleId="Heading1">
     <w:name w:val="heading 1"/>
@@ -26077,7 +26264,7 @@
     <w:uiPriority w:val="1"/>
     <w:semiHidden/>
     <w:unhideWhenUsed/>
-    <w:rsid w:val="001F74A9"/>
+    <w:rsid w:val="000E2A66"/>
   </w:style>
   <w:style w:type="table" w:default="1" w:styleId="TableNormal">
     <w:name w:val="Normal Table"/>
@@ -26099,7 +26286,7 @@
     <w:uiPriority w:val="99"/>
     <w:semiHidden/>
     <w:unhideWhenUsed/>
-    <w:rsid w:val="001F74A9"/>
+    <w:rsid w:val="000E2A66"/>
   </w:style>
   <w:style w:type="character" w:customStyle="1" w:styleId="Heading1Char">
     <w:name w:val="Heading 1 Char"/>
@@ -26993,7 +27180,7 @@
 </file>
 
 <file path=customXml/itemProps1.xml><?xml version="1.0" encoding="utf-8"?>
-<ds:datastoreItem xmlns:ds="http://schemas.openxmlformats.org/officeDocument/2006/customXml" ds:itemID="{3CB7440A-E919-45DC-9948-A9599EE9A511}">
+<ds:datastoreItem xmlns:ds="http://schemas.openxmlformats.org/officeDocument/2006/customXml" ds:itemID="{EC2D3CF0-09A9-4820-B6EA-83172A0AF75F}">
   <ds:schemaRefs>
     <ds:schemaRef ds:uri="http://schemas.openxmlformats.org/officeDocument/2006/bibliography"/>
   </ds:schemaRefs>

</xml_diff>